<commit_message>
Routes set up and working for all primary navigation links
</commit_message>
<xml_diff>
--- a/Project_Documentation/WEB601 Milestone 1.docx
+++ b/Project_Documentation/WEB601 Milestone 1.docx
@@ -4,18 +4,17 @@
   <w:body>
     <w:sdt>
       <w:sdtPr>
+        <w:rPr>
+          <w:rFonts w:eastAsiaTheme="minorHAnsi"/>
+          <w:lang w:val="en-NZ"/>
+        </w:rPr>
         <w:id w:val="-851950472"/>
         <w:docPartObj>
           <w:docPartGallery w:val="Cover Pages"/>
           <w:docPartUnique/>
         </w:docPartObj>
       </w:sdtPr>
-      <w:sdtEndPr>
-        <w:rPr>
-          <w:rFonts w:eastAsiaTheme="minorHAnsi"/>
-          <w:lang w:val="en-NZ"/>
-        </w:rPr>
-      </w:sdtEndPr>
+      <w:sdtEndPr/>
       <w:sdtContent>
         <w:p>
           <w:pPr>
@@ -154,6 +153,7 @@
                                       <w:calendar w:val="gregorian"/>
                                     </w:date>
                                   </w:sdtPr>
+                                  <w:sdtEndPr/>
                                   <w:sdtContent>
                                     <w:p>
                                       <w:pPr>
@@ -3466,6 +3466,7 @@
                                 <w:calendar w:val="gregorian"/>
                               </w:date>
                             </w:sdtPr>
+                            <w:sdtEndPr/>
                             <w:sdtContent>
                               <w:p>
                                 <w:pPr>
@@ -3690,6 +3691,7 @@
                                     <w:dataBinding w:prefixMappings="xmlns:ns0='http://purl.org/dc/elements/1.1/' xmlns:ns1='http://schemas.openxmlformats.org/package/2006/metadata/core-properties' " w:xpath="/ns1:coreProperties[1]/ns0:creator[1]" w:storeItemID="{6C3C8BC8-F283-45AE-878A-BAB7291924A1}"/>
                                     <w:text/>
                                   </w:sdtPr>
+                                  <w:sdtEndPr/>
                                   <w:sdtContent>
                                     <w:r>
                                       <w:rPr>
@@ -3725,6 +3727,7 @@
                                     <w:dataBinding w:prefixMappings="xmlns:ns0='http://schemas.openxmlformats.org/officeDocument/2006/extended-properties' " w:xpath="/ns0:Properties[1]/ns0:Company[1]" w:storeItemID="{6668398D-A668-4E3E-A5EB-62B293D839F1}"/>
                                     <w:text/>
                                   </w:sdtPr>
+                                  <w:sdtEndPr/>
                                   <w:sdtContent>
                                     <w:r>
                                       <w:rPr>
@@ -3789,6 +3792,7 @@
                               <w:dataBinding w:prefixMappings="xmlns:ns0='http://purl.org/dc/elements/1.1/' xmlns:ns1='http://schemas.openxmlformats.org/package/2006/metadata/core-properties' " w:xpath="/ns1:coreProperties[1]/ns0:creator[1]" w:storeItemID="{6C3C8BC8-F283-45AE-878A-BAB7291924A1}"/>
                               <w:text/>
                             </w:sdtPr>
+                            <w:sdtEndPr/>
                             <w:sdtContent>
                               <w:r>
                                 <w:rPr>
@@ -3824,6 +3828,7 @@
                               <w:dataBinding w:prefixMappings="xmlns:ns0='http://schemas.openxmlformats.org/officeDocument/2006/extended-properties' " w:xpath="/ns0:Properties[1]/ns0:Company[1]" w:storeItemID="{6668398D-A668-4E3E-A5EB-62B293D839F1}"/>
                               <w:text/>
                             </w:sdtPr>
+                            <w:sdtEndPr/>
                             <w:sdtContent>
                               <w:r>
                                 <w:rPr>
@@ -3940,6 +3945,7 @@
                                     <w:dataBinding w:prefixMappings="xmlns:ns0='http://purl.org/dc/elements/1.1/' xmlns:ns1='http://schemas.openxmlformats.org/package/2006/metadata/core-properties' " w:xpath="/ns1:coreProperties[1]/ns0:title[1]" w:storeItemID="{6C3C8BC8-F283-45AE-878A-BAB7291924A1}"/>
                                     <w:text/>
                                   </w:sdtPr>
+                                  <w:sdtEndPr/>
                                   <w:sdtContent>
                                     <w:r>
                                       <w:rPr>
@@ -3975,6 +3981,7 @@
                                     <w:dataBinding w:prefixMappings="xmlns:ns0='http://purl.org/dc/elements/1.1/' xmlns:ns1='http://schemas.openxmlformats.org/package/2006/metadata/core-properties' " w:xpath="/ns1:coreProperties[1]/ns0:subject[1]" w:storeItemID="{6C3C8BC8-F283-45AE-878A-BAB7291924A1}"/>
                                     <w:text/>
                                   </w:sdtPr>
+                                  <w:sdtEndPr/>
                                   <w:sdtContent>
                                     <w:r>
                                       <w:rPr>
@@ -4035,6 +4042,7 @@
                               <w:dataBinding w:prefixMappings="xmlns:ns0='http://purl.org/dc/elements/1.1/' xmlns:ns1='http://schemas.openxmlformats.org/package/2006/metadata/core-properties' " w:xpath="/ns1:coreProperties[1]/ns0:title[1]" w:storeItemID="{6C3C8BC8-F283-45AE-878A-BAB7291924A1}"/>
                               <w:text/>
                             </w:sdtPr>
+                            <w:sdtEndPr/>
                             <w:sdtContent>
                               <w:r>
                                 <w:rPr>
@@ -4070,6 +4078,7 @@
                               <w:dataBinding w:prefixMappings="xmlns:ns0='http://purl.org/dc/elements/1.1/' xmlns:ns1='http://schemas.openxmlformats.org/package/2006/metadata/core-properties' " w:xpath="/ns1:coreProperties[1]/ns0:subject[1]" w:storeItemID="{6C3C8BC8-F283-45AE-878A-BAB7291924A1}"/>
                               <w:text/>
                             </w:sdtPr>
+                            <w:sdtEndPr/>
                             <w:sdtContent>
                               <w:r>
                                 <w:rPr>
@@ -4100,6 +4109,13 @@
     </w:sdt>
     <w:sdt>
       <w:sdtPr>
+        <w:rPr>
+          <w:rFonts w:asciiTheme="minorHAnsi" w:eastAsiaTheme="minorHAnsi" w:hAnsiTheme="minorHAnsi" w:cstheme="minorBidi"/>
+          <w:color w:val="auto"/>
+          <w:sz w:val="22"/>
+          <w:szCs w:val="22"/>
+          <w:lang w:val="en-NZ"/>
+        </w:rPr>
         <w:id w:val="-293593956"/>
         <w:docPartObj>
           <w:docPartGallery w:val="Table of Contents"/>
@@ -4108,14 +4124,9 @@
       </w:sdtPr>
       <w:sdtEndPr>
         <w:rPr>
-          <w:rFonts w:asciiTheme="minorHAnsi" w:eastAsiaTheme="minorHAnsi" w:hAnsiTheme="minorHAnsi" w:cstheme="minorBidi"/>
           <w:b/>
           <w:bCs/>
           <w:noProof/>
-          <w:color w:val="auto"/>
-          <w:sz w:val="22"/>
-          <w:szCs w:val="22"/>
-          <w:lang w:val="en-NZ"/>
         </w:rPr>
       </w:sdtEndPr>
       <w:sdtContent>
@@ -5946,10 +5957,7 @@
     <w:p/>
     <w:p/>
     <w:p/>
-    <w:p>
-      <w:bookmarkStart w:id="0" w:name="_GoBack"/>
-      <w:bookmarkEnd w:id="0"/>
-    </w:p>
+    <w:p/>
     <w:p/>
     <w:p/>
     <w:p/>
@@ -5966,7 +5974,7 @@
           <w:color w:val="auto"/>
         </w:rPr>
       </w:pPr>
-      <w:bookmarkStart w:id="1" w:name="_Toc17060544"/>
+      <w:bookmarkStart w:id="0" w:name="_Toc17060544"/>
       <w:r>
         <w:rPr>
           <w:b/>
@@ -5985,7 +5993,7 @@
         <w:tab/>
         <w:t>Introduction</w:t>
       </w:r>
-      <w:bookmarkEnd w:id="1"/>
+      <w:bookmarkEnd w:id="0"/>
     </w:p>
     <w:p/>
     <w:p/>
@@ -6001,7 +6009,7 @@
           <w:color w:val="auto"/>
         </w:rPr>
       </w:pPr>
-      <w:bookmarkStart w:id="2" w:name="_Toc17060545"/>
+      <w:bookmarkStart w:id="1" w:name="_Toc17060545"/>
       <w:r>
         <w:rPr>
           <w:b/>
@@ -6019,7 +6027,7 @@
         <w:tab/>
         <w:t>Analysis and Information Gathering</w:t>
       </w:r>
-      <w:bookmarkEnd w:id="2"/>
+      <w:bookmarkEnd w:id="1"/>
     </w:p>
     <w:p/>
     <w:p>
@@ -6039,7 +6047,7 @@
         </w:rPr>
         <w:tab/>
       </w:r>
-      <w:bookmarkStart w:id="3" w:name="_Toc17060546"/>
+      <w:bookmarkStart w:id="2" w:name="_Toc17060546"/>
       <w:r>
         <w:rPr>
           <w:b/>
@@ -6057,7 +6065,7 @@
         <w:tab/>
         <w:t>Website Purpose</w:t>
       </w:r>
-      <w:bookmarkEnd w:id="3"/>
+      <w:bookmarkEnd w:id="2"/>
     </w:p>
     <w:p>
       <w:pPr>
@@ -6121,7 +6129,7 @@
         </w:rPr>
         <w:tab/>
       </w:r>
-      <w:bookmarkStart w:id="4" w:name="_Toc17060547"/>
+      <w:bookmarkStart w:id="3" w:name="_Toc17060547"/>
       <w:r>
         <w:rPr>
           <w:b/>
@@ -6139,7 +6147,7 @@
         <w:tab/>
         <w:t>Website Goals</w:t>
       </w:r>
-      <w:bookmarkEnd w:id="4"/>
+      <w:bookmarkEnd w:id="3"/>
     </w:p>
     <w:p>
       <w:pPr>
@@ -6207,7 +6215,7 @@
         </w:rPr>
         <w:tab/>
       </w:r>
-      <w:bookmarkStart w:id="5" w:name="_Toc17060548"/>
+      <w:bookmarkStart w:id="4" w:name="_Toc17060548"/>
       <w:r>
         <w:rPr>
           <w:b/>
@@ -6225,7 +6233,7 @@
         <w:tab/>
         <w:t>Target Audience</w:t>
       </w:r>
-      <w:bookmarkEnd w:id="5"/>
+      <w:bookmarkEnd w:id="4"/>
     </w:p>
     <w:p>
       <w:pPr>
@@ -6312,7 +6320,7 @@
         <w:lastRenderedPageBreak/>
         <w:tab/>
       </w:r>
-      <w:bookmarkStart w:id="6" w:name="_Toc17060549"/>
+      <w:bookmarkStart w:id="5" w:name="_Toc17060549"/>
       <w:r>
         <w:rPr>
           <w:b/>
@@ -6330,7 +6338,7 @@
         <w:tab/>
         <w:t>Why Will People Use My Website</w:t>
       </w:r>
-      <w:bookmarkEnd w:id="6"/>
+      <w:bookmarkEnd w:id="5"/>
     </w:p>
     <w:p>
       <w:pPr>
@@ -6385,7 +6393,7 @@
         </w:rPr>
         <w:tab/>
       </w:r>
-      <w:bookmarkStart w:id="7" w:name="_Toc17060550"/>
+      <w:bookmarkStart w:id="6" w:name="_Toc17060550"/>
       <w:r>
         <w:rPr>
           <w:b/>
@@ -6410,7 +6418,7 @@
         </w:rPr>
         <w:t>How Will People Find My Website</w:t>
       </w:r>
-      <w:bookmarkEnd w:id="7"/>
+      <w:bookmarkEnd w:id="6"/>
     </w:p>
     <w:p>
       <w:pPr>
@@ -6461,7 +6469,7 @@
         </w:rPr>
         <w:tab/>
       </w:r>
-      <w:bookmarkStart w:id="8" w:name="_Toc17060551"/>
+      <w:bookmarkStart w:id="7" w:name="_Toc17060551"/>
       <w:r>
         <w:rPr>
           <w:b/>
@@ -6479,7 +6487,7 @@
         <w:tab/>
         <w:t>User Personas</w:t>
       </w:r>
-      <w:bookmarkEnd w:id="8"/>
+      <w:bookmarkEnd w:id="7"/>
     </w:p>
     <w:p>
       <w:pPr>
@@ -6516,7 +6524,7 @@
         </w:rPr>
         <w:tab/>
       </w:r>
-      <w:bookmarkStart w:id="9" w:name="_Toc17060552"/>
+      <w:bookmarkStart w:id="8" w:name="_Toc17060552"/>
       <w:r>
         <w:rPr>
           <w:b/>
@@ -6534,7 +6542,7 @@
         <w:tab/>
         <w:t>User Scenarios</w:t>
       </w:r>
-      <w:bookmarkEnd w:id="9"/>
+      <w:bookmarkEnd w:id="8"/>
     </w:p>
     <w:p>
       <w:pPr>
@@ -6582,7 +6590,7 @@
         </w:rPr>
         <w:tab/>
       </w:r>
-      <w:bookmarkStart w:id="10" w:name="_Toc17060553"/>
+      <w:bookmarkStart w:id="9" w:name="_Toc17060553"/>
       <w:r>
         <w:rPr>
           <w:b/>
@@ -6600,7 +6608,7 @@
         <w:tab/>
         <w:t>Competitive Analysis</w:t>
       </w:r>
-      <w:bookmarkEnd w:id="10"/>
+      <w:bookmarkEnd w:id="9"/>
     </w:p>
     <w:p>
       <w:pPr>
@@ -6616,10 +6624,7 @@
         <w:ind w:left="1440"/>
       </w:pPr>
       <w:r>
-        <w:t>An analysis has been conducted with a Competitive Analysis worksheet constructed based on the results. This can be located in Appendix</w:t>
-      </w:r>
-      <w:r>
-        <w:t xml:space="preserve"> </w:t>
+        <w:t xml:space="preserve">An analysis has been conducted with a Competitive Analysis worksheet constructed based on the results. This can be located in Appendix </w:t>
       </w:r>
       <w:r>
         <w:t>3</w:t>
@@ -6642,7 +6647,7 @@
           <w:color w:val="auto"/>
         </w:rPr>
       </w:pPr>
-      <w:bookmarkStart w:id="11" w:name="_Toc17060554"/>
+      <w:bookmarkStart w:id="10" w:name="_Toc17060554"/>
       <w:r>
         <w:rPr>
           <w:b/>
@@ -6660,7 +6665,7 @@
         <w:tab/>
         <w:t>Planning</w:t>
       </w:r>
-      <w:bookmarkEnd w:id="11"/>
+      <w:bookmarkEnd w:id="10"/>
     </w:p>
     <w:p>
       <w:pPr>
@@ -6688,7 +6693,7 @@
         </w:rPr>
         <w:tab/>
       </w:r>
-      <w:bookmarkStart w:id="12" w:name="_Toc17060555"/>
+      <w:bookmarkStart w:id="11" w:name="_Toc17060555"/>
       <w:r>
         <w:rPr>
           <w:b/>
@@ -6706,7 +6711,7 @@
         <w:tab/>
         <w:t>Site Content</w:t>
       </w:r>
-      <w:bookmarkEnd w:id="12"/>
+      <w:bookmarkEnd w:id="11"/>
     </w:p>
     <w:p/>
     <w:p>
@@ -6766,7 +6771,7 @@
         </w:rPr>
         <w:tab/>
       </w:r>
-      <w:bookmarkStart w:id="13" w:name="_Toc17060556"/>
+      <w:bookmarkStart w:id="12" w:name="_Toc17060556"/>
       <w:r>
         <w:rPr>
           <w:b/>
@@ -6783,6 +6788,155 @@
         </w:rPr>
         <w:tab/>
         <w:t>Site Structure</w:t>
+      </w:r>
+      <w:bookmarkEnd w:id="12"/>
+    </w:p>
+    <w:p/>
+    <w:p>
+      <w:pPr>
+        <w:rPr>
+          <w:color w:val="FF0000"/>
+        </w:rPr>
+      </w:pPr>
+      <w:r>
+        <w:rPr>
+          <w:color w:val="FF0000"/>
+        </w:rPr>
+        <w:tab/>
+      </w:r>
+      <w:r>
+        <w:rPr>
+          <w:color w:val="FF0000"/>
+        </w:rPr>
+        <w:tab/>
+        <w:t>What is metaphor exploration…?</w:t>
+      </w:r>
+    </w:p>
+    <w:p>
+      <w:pPr>
+        <w:rPr>
+          <w:color w:val="FF0000"/>
+        </w:rPr>
+      </w:pPr>
+      <w:r>
+        <w:rPr>
+          <w:color w:val="FF0000"/>
+        </w:rPr>
+        <w:tab/>
+      </w:r>
+      <w:r>
+        <w:rPr>
+          <w:color w:val="FF0000"/>
+        </w:rPr>
+        <w:tab/>
+        <w:t xml:space="preserve">What is site structure </w:t>
+      </w:r>
+      <w:r>
+        <w:rPr>
+          <w:color w:val="FF0000"/>
+        </w:rPr>
+        <w:t>listing...?</w:t>
+      </w:r>
+    </w:p>
+    <w:p>
+      <w:pPr>
+        <w:ind w:left="1440"/>
+      </w:pPr>
+      <w:r>
+        <w:t>For the architectural blueprints I have created a sitemap mapping out the website’s navigation.</w:t>
+      </w:r>
+      <w:r>
+        <w:t xml:space="preserve"> This can be located in Appendix 4.</w:t>
+      </w:r>
+    </w:p>
+    <w:p>
+      <w:pPr>
+        <w:ind w:left="1440"/>
+      </w:pPr>
+      <w:r>
+        <w:rPr>
+          <w:color w:val="FF0000"/>
+        </w:rPr>
+        <w:t>What to do for define navigation…?</w:t>
+      </w:r>
+      <w:r>
+        <w:rPr>
+          <w:rFonts w:ascii="Arial" w:hAnsi="Arial" w:cs="Arial"/>
+          <w:color w:val="1D1C1D"/>
+          <w:sz w:val="23"/>
+          <w:szCs w:val="23"/>
+          <w:shd w:val="clear" w:color="auto" w:fill="FFFFFF"/>
+        </w:rPr>
+        <w:t xml:space="preserve"> </w:t>
+      </w:r>
+      <w:r>
+        <w:rPr>
+          <w:rFonts w:ascii="Arial" w:hAnsi="Arial" w:cs="Arial"/>
+          <w:color w:val="1D1C1D"/>
+          <w:sz w:val="23"/>
+          <w:szCs w:val="23"/>
+          <w:shd w:val="clear" w:color="auto" w:fill="FFFFFF"/>
+        </w:rPr>
+        <w:t>Global = navbar, side-menu anything visible to the user</w:t>
+      </w:r>
+    </w:p>
+    <w:p>
+      <w:pPr>
+        <w:ind w:left="1440"/>
+      </w:pPr>
+      <w:r>
+        <w:rPr>
+          <w:rFonts w:ascii="Arial" w:hAnsi="Arial" w:cs="Arial"/>
+          <w:color w:val="1D1C1D"/>
+          <w:sz w:val="23"/>
+          <w:szCs w:val="23"/>
+          <w:shd w:val="clear" w:color="auto" w:fill="FFFFFF"/>
+        </w:rPr>
+        <w:t>Local = render message , popup any hidden UI that will appear to the user as an outcome of a functionality</w:t>
+      </w:r>
+    </w:p>
+    <w:p>
+      <w:pPr>
+        <w:ind w:left="1440"/>
+        <w:rPr>
+          <w:color w:val="FF0000"/>
+        </w:rPr>
+      </w:pPr>
+    </w:p>
+    <w:p>
+      <w:pPr>
+        <w:ind w:left="1440"/>
+        <w:rPr>
+          <w:color w:val="FF0000"/>
+        </w:rPr>
+      </w:pPr>
+    </w:p>
+    <w:p>
+      <w:pPr>
+        <w:pStyle w:val="Heading1"/>
+        <w:rPr>
+          <w:b/>
+          <w:bCs/>
+          <w:color w:val="auto"/>
+        </w:rPr>
+      </w:pPr>
+      <w:bookmarkStart w:id="13" w:name="_Toc17060557"/>
+      <w:r>
+        <w:rPr>
+          <w:b/>
+          <w:bCs/>
+          <w:color w:val="auto"/>
+        </w:rPr>
+        <w:t>4</w:t>
+      </w:r>
+      <w:r>
+        <w:rPr>
+          <w:b/>
+          <w:bCs/>
+          <w:color w:val="auto"/>
+        </w:rPr>
+        <w:tab/>
+        <w:t>Design</w:t>
       </w:r>
       <w:bookmarkEnd w:id="13"/>
     </w:p>
@@ -6794,110 +6948,23 @@
         </w:rPr>
       </w:pPr>
       <w:r>
+        <w:tab/>
+      </w:r>
+      <w:r>
         <w:rPr>
           <w:color w:val="FF0000"/>
         </w:rPr>
-        <w:tab/>
-      </w:r>
+        <w:t xml:space="preserve">What is the difference between wireframes and page mock </w:t>
+      </w:r>
+      <w:bookmarkStart w:id="14" w:name="_GoBack"/>
+      <w:bookmarkEnd w:id="14"/>
       <w:r>
         <w:rPr>
           <w:color w:val="FF0000"/>
         </w:rPr>
-        <w:tab/>
-        <w:t>What is metaphor exploration…?</w:t>
+        <w:t>ups.</w:t>
       </w:r>
     </w:p>
-    <w:p>
-      <w:pPr>
-        <w:rPr>
-          <w:color w:val="FF0000"/>
-        </w:rPr>
-      </w:pPr>
-      <w:r>
-        <w:rPr>
-          <w:color w:val="FF0000"/>
-        </w:rPr>
-        <w:tab/>
-      </w:r>
-      <w:r>
-        <w:rPr>
-          <w:color w:val="FF0000"/>
-        </w:rPr>
-        <w:tab/>
-        <w:t xml:space="preserve">What is site structure </w:t>
-      </w:r>
-      <w:r>
-        <w:rPr>
-          <w:color w:val="FF0000"/>
-        </w:rPr>
-        <w:t>listing...?</w:t>
-      </w:r>
-    </w:p>
-    <w:p>
-      <w:pPr>
-        <w:ind w:left="1440"/>
-      </w:pPr>
-      <w:r>
-        <w:t>For the architectural blueprints I have created a sitemap mapping out the website’s navigation.</w:t>
-      </w:r>
-      <w:r>
-        <w:t xml:space="preserve"> This can be located in Appendix 4.</w:t>
-      </w:r>
-    </w:p>
-    <w:p>
-      <w:pPr>
-        <w:ind w:left="1440"/>
-        <w:rPr>
-          <w:color w:val="FF0000"/>
-        </w:rPr>
-      </w:pPr>
-      <w:r>
-        <w:rPr>
-          <w:color w:val="FF0000"/>
-        </w:rPr>
-        <w:t>What to do for define navigation…?</w:t>
-      </w:r>
-    </w:p>
-    <w:p>
-      <w:pPr>
-        <w:ind w:left="1440"/>
-        <w:rPr>
-          <w:color w:val="FF0000"/>
-        </w:rPr>
-      </w:pPr>
-    </w:p>
-    <w:p>
-      <w:pPr>
-        <w:pStyle w:val="Heading1"/>
-        <w:rPr>
-          <w:b/>
-          <w:bCs/>
-          <w:color w:val="auto"/>
-        </w:rPr>
-      </w:pPr>
-      <w:bookmarkStart w:id="14" w:name="_Toc17060557"/>
-      <w:r>
-        <w:rPr>
-          <w:b/>
-          <w:bCs/>
-          <w:color w:val="auto"/>
-        </w:rPr>
-        <w:t>4</w:t>
-      </w:r>
-      <w:r>
-        <w:rPr>
-          <w:b/>
-          <w:bCs/>
-          <w:color w:val="auto"/>
-        </w:rPr>
-        <w:tab/>
-        <w:t>Design</w:t>
-      </w:r>
-      <w:bookmarkEnd w:id="14"/>
-    </w:p>
-    <w:p/>
-    <w:p/>
-    <w:p/>
     <w:p/>
     <w:p/>
     <w:p/>
@@ -6964,7 +7031,6 @@
           <w:b/>
           <w:color w:val="auto"/>
         </w:rPr>
-        <w:lastRenderedPageBreak/>
         <w:t>7</w:t>
       </w:r>
       <w:r>
@@ -7001,36 +7067,15 @@
           <w:b/>
           <w:color w:val="auto"/>
         </w:rPr>
-        <w:t>7.</w:t>
+        <w:t>7.1</w:t>
       </w:r>
       <w:r>
         <w:rPr>
           <w:b/>
           <w:color w:val="auto"/>
         </w:rPr>
-        <w:t>1</w:t>
-      </w:r>
-      <w:r>
-        <w:rPr>
-          <w:b/>
-          <w:color w:val="auto"/>
-        </w:rPr>
         <w:tab/>
-        <w:t xml:space="preserve">Appendix </w:t>
-      </w:r>
-      <w:r>
-        <w:rPr>
-          <w:b/>
-          <w:color w:val="auto"/>
-        </w:rPr>
-        <w:t>1</w:t>
-      </w:r>
-      <w:r>
-        <w:rPr>
-          <w:b/>
-          <w:color w:val="auto"/>
-        </w:rPr>
-        <w:t xml:space="preserve"> – Personas</w:t>
+        <w:t>Appendix 1 – Personas</w:t>
       </w:r>
       <w:bookmarkEnd w:id="17"/>
     </w:p>
@@ -8078,7 +8123,6 @@
                 <w:b/>
                 <w:lang w:eastAsia="en-US"/>
               </w:rPr>
-              <w:lastRenderedPageBreak/>
               <w:t>Persona 2</w:t>
             </w:r>
           </w:p>
@@ -9038,7 +9082,6 @@
           <w:bCs/>
           <w:color w:val="auto"/>
         </w:rPr>
-        <w:lastRenderedPageBreak/>
         <w:t>7.2</w:t>
       </w:r>
       <w:r>
@@ -9308,13 +9351,7 @@
           </w:tcPr>
           <w:p>
             <w:r>
-              <w:t>Facebook, Twitter</w:t>
-            </w:r>
-            <w:r>
-              <w:t xml:space="preserve"> and</w:t>
-            </w:r>
-            <w:r>
-              <w:t xml:space="preserve"> Instagram</w:t>
+              <w:t>Facebook, Twitter and Instagram</w:t>
             </w:r>
             <w:r>
               <w:t>.</w:t>
@@ -9453,10 +9490,7 @@
           </w:tcPr>
           <w:p>
             <w:r>
-              <w:t>Spotify, Apple Music</w:t>
-            </w:r>
-            <w:r>
-              <w:t xml:space="preserve"> and YouTube</w:t>
+              <w:t>Spotify, Apple Music and YouTube</w:t>
             </w:r>
             <w:r>
               <w:t>.</w:t>
@@ -10022,6 +10056,7 @@
     <w:lsdException w:name="HTML Sample" w:semiHidden="1" w:unhideWhenUsed="1"/>
     <w:lsdException w:name="HTML Typewriter" w:semiHidden="1" w:unhideWhenUsed="1"/>
     <w:lsdException w:name="HTML Variable" w:semiHidden="1" w:unhideWhenUsed="1"/>
+    <w:lsdException w:name="Normal Table" w:semiHidden="1" w:unhideWhenUsed="1"/>
     <w:lsdException w:name="annotation subject" w:semiHidden="1" w:unhideWhenUsed="1"/>
     <w:lsdException w:name="No List" w:semiHidden="1" w:unhideWhenUsed="1"/>
     <w:lsdException w:name="Outline List 1" w:semiHidden="1" w:unhideWhenUsed="1"/>
@@ -10068,8 +10103,10 @@
     <w:lsdException w:name="Table Subtle 2" w:semiHidden="1" w:unhideWhenUsed="1"/>
     <w:lsdException w:name="Table Web 1" w:semiHidden="1" w:unhideWhenUsed="1"/>
     <w:lsdException w:name="Table Web 2" w:semiHidden="1" w:unhideWhenUsed="1"/>
+    <w:lsdException w:name="Table Web 3" w:semiHidden="1" w:unhideWhenUsed="1"/>
     <w:lsdException w:name="Balloon Text" w:semiHidden="1" w:unhideWhenUsed="1"/>
     <w:lsdException w:name="Table Grid" w:uiPriority="59"/>
+    <w:lsdException w:name="Table Theme" w:semiHidden="1" w:unhideWhenUsed="1"/>
     <w:lsdException w:name="Placeholder Text" w:semiHidden="1"/>
     <w:lsdException w:name="No Spacing" w:uiPriority="1" w:qFormat="1"/>
     <w:lsdException w:name="Light Shading" w:uiPriority="60"/>
@@ -10869,7 +10906,7 @@
 </file>
 
 <file path=customXml/itemProps2.xml><?xml version="1.0" encoding="utf-8"?>
-<ds:datastoreItem xmlns:ds="http://schemas.openxmlformats.org/officeDocument/2006/customXml" ds:itemID="{85427F53-A796-4AC0-825B-44FBED802AD7}">
+<ds:datastoreItem xmlns:ds="http://schemas.openxmlformats.org/officeDocument/2006/customXml" ds:itemID="{3A6C0C69-5E89-4B2A-B764-4695E022E9DC}">
   <ds:schemaRefs>
     <ds:schemaRef ds:uri="http://schemas.openxmlformats.org/officeDocument/2006/bibliography"/>
   </ds:schemaRefs>

</xml_diff>

<commit_message>
Started work on sub menu and added server.js file in preparation for Express
</commit_message>
<xml_diff>
--- a/Project_Documentation/WEB601 Milestone 1.docx
+++ b/Project_Documentation/WEB601 Milestone 1.docx
@@ -6194,7 +6194,13 @@
         <w:t>longer-term</w:t>
       </w:r>
       <w:r>
-        <w:t xml:space="preserve"> goal will be to create a social area where artists can provide advice to each other, and gain help in furthering their careers. </w:t>
+        <w:t xml:space="preserve"> goal will be to create a social area where artists can provide advice to </w:t>
+      </w:r>
+      <w:r>
+        <w:t>each other and</w:t>
+      </w:r>
+      <w:r>
+        <w:t xml:space="preserve"> gain help in furthering their careers. </w:t>
       </w:r>
     </w:p>
     <w:p/>
@@ -6368,7 +6374,13 @@
         <w:ind w:left="1440"/>
       </w:pPr>
       <w:r>
-        <w:t>Secondly, it will attract scouts form music companies due to having a large number of talented individuals in the one place to reach out to.</w:t>
+        <w:t xml:space="preserve">Secondly, it will attract scouts form music companies due to having </w:t>
+      </w:r>
+      <w:r>
+        <w:t>many</w:t>
+      </w:r>
+      <w:r>
+        <w:t xml:space="preserve"> talented individuals in the one place to reach out to.</w:t>
       </w:r>
     </w:p>
     <w:p>
@@ -6503,7 +6515,13 @@
         <w:ind w:left="1440"/>
       </w:pPr>
       <w:r>
-        <w:t>Personas have been created for the two key audiences this website is intended for, new artists and scouts for music companies. These can be located in Appendix 1.</w:t>
+        <w:t xml:space="preserve">Personas have been created for the two key audiences this website is intended for, new artists and scouts for music companies. These </w:t>
+      </w:r>
+      <w:r>
+        <w:t>are</w:t>
+      </w:r>
+      <w:r>
+        <w:t xml:space="preserve"> located in Appendix 1.</w:t>
       </w:r>
     </w:p>
     <w:p/>
@@ -6750,12 +6768,6 @@
     </w:p>
     <w:p>
       <w:pPr>
-        <w:ind w:left="1440"/>
-      </w:pPr>
-    </w:p>
-    <w:p/>
-    <w:p>
-      <w:pPr>
         <w:pStyle w:val="Heading2"/>
         <w:rPr>
           <w:b/>
@@ -6763,15 +6775,18 @@
           <w:color w:val="auto"/>
         </w:rPr>
       </w:pPr>
+      <w:bookmarkStart w:id="12" w:name="_GoBack"/>
+      <w:bookmarkEnd w:id="12"/>
       <w:r>
         <w:rPr>
           <w:b/>
           <w:bCs/>
           <w:color w:val="auto"/>
         </w:rPr>
+        <w:lastRenderedPageBreak/>
         <w:tab/>
       </w:r>
-      <w:bookmarkStart w:id="12" w:name="_Toc17060556"/>
+      <w:bookmarkStart w:id="13" w:name="_Toc17060556"/>
       <w:r>
         <w:rPr>
           <w:b/>
@@ -6789,7 +6804,7 @@
         <w:tab/>
         <w:t>Site Structure</w:t>
       </w:r>
-      <w:bookmarkEnd w:id="12"/>
+      <w:bookmarkEnd w:id="13"/>
     </w:p>
     <w:p/>
     <w:p>
@@ -6892,7 +6907,29 @@
           <w:szCs w:val="23"/>
           <w:shd w:val="clear" w:color="auto" w:fill="FFFFFF"/>
         </w:rPr>
-        <w:t>Local = render message , popup any hidden UI that will appear to the user as an outcome of a functionality</w:t>
+        <w:t xml:space="preserve">Local = render </w:t>
+      </w:r>
+      <w:proofErr w:type="gramStart"/>
+      <w:r>
+        <w:rPr>
+          <w:rFonts w:ascii="Arial" w:hAnsi="Arial" w:cs="Arial"/>
+          <w:color w:val="1D1C1D"/>
+          <w:sz w:val="23"/>
+          <w:szCs w:val="23"/>
+          <w:shd w:val="clear" w:color="auto" w:fill="FFFFFF"/>
+        </w:rPr>
+        <w:t>message ,</w:t>
+      </w:r>
+      <w:proofErr w:type="gramEnd"/>
+      <w:r>
+        <w:rPr>
+          <w:rFonts w:ascii="Arial" w:hAnsi="Arial" w:cs="Arial"/>
+          <w:color w:val="1D1C1D"/>
+          <w:sz w:val="23"/>
+          <w:szCs w:val="23"/>
+          <w:shd w:val="clear" w:color="auto" w:fill="FFFFFF"/>
+        </w:rPr>
+        <w:t xml:space="preserve"> popup any hidden UI that will appear to the user as an outcome of a functionality</w:t>
       </w:r>
     </w:p>
     <w:p>
@@ -6920,7 +6957,7 @@
           <w:color w:val="auto"/>
         </w:rPr>
       </w:pPr>
-      <w:bookmarkStart w:id="13" w:name="_Toc17060557"/>
+      <w:bookmarkStart w:id="14" w:name="_Toc17060557"/>
       <w:r>
         <w:rPr>
           <w:b/>
@@ -6938,7 +6975,7 @@
         <w:tab/>
         <w:t>Design</w:t>
       </w:r>
-      <w:bookmarkEnd w:id="13"/>
+      <w:bookmarkEnd w:id="14"/>
     </w:p>
     <w:p/>
     <w:p>
@@ -6956,14 +6993,14 @@
         </w:rPr>
         <w:t xml:space="preserve">What is the difference between wireframes and page mock </w:t>
       </w:r>
-      <w:bookmarkStart w:id="14" w:name="_GoBack"/>
-      <w:bookmarkEnd w:id="14"/>
+      <w:proofErr w:type="gramStart"/>
       <w:r>
         <w:rPr>
           <w:color w:val="FF0000"/>
         </w:rPr>
         <w:t>ups.</w:t>
       </w:r>
+      <w:proofErr w:type="gramEnd"/>
     </w:p>
     <w:p/>
     <w:p/>
@@ -7031,6 +7068,7 @@
           <w:b/>
           <w:color w:val="auto"/>
         </w:rPr>
+        <w:lastRenderedPageBreak/>
         <w:t>7</w:t>
       </w:r>
       <w:r>
@@ -8123,6 +8161,7 @@
                 <w:b/>
                 <w:lang w:eastAsia="en-US"/>
               </w:rPr>
+              <w:lastRenderedPageBreak/>
               <w:t>Persona 2</w:t>
             </w:r>
           </w:p>
@@ -9082,6 +9121,7 @@
           <w:bCs/>
           <w:color w:val="auto"/>
         </w:rPr>
+        <w:lastRenderedPageBreak/>
         <w:t>7.2</w:t>
       </w:r>
       <w:r>
@@ -9532,8 +9572,13 @@
             <w:r>
               <w:t xml:space="preserve">Most of these </w:t>
             </w:r>
-            <w:r>
-              <w:t>competitors partner with the same companies. Most likely because they are the ones with the best audience reach.</w:t>
+            <w:proofErr w:type="gramStart"/>
+            <w:r>
+              <w:t>competitors</w:t>
+            </w:r>
+            <w:proofErr w:type="gramEnd"/>
+            <w:r>
+              <w:t xml:space="preserve"> partner with the same companies. Most likely because they are the ones with the best audience reach.</w:t>
             </w:r>
           </w:p>
         </w:tc>
@@ -9950,7 +9995,7 @@
       </w:pPr>
     </w:pPrDefault>
   </w:docDefaults>
-  <w:latentStyles w:defLockedState="0" w:defUIPriority="99" w:defSemiHidden="0" w:defUnhideWhenUsed="0" w:defQFormat="0" w:count="376">
+  <w:latentStyles w:defLockedState="0" w:defUIPriority="99" w:defSemiHidden="0" w:defUnhideWhenUsed="0" w:defQFormat="0" w:count="375">
     <w:lsdException w:name="Normal" w:uiPriority="0" w:qFormat="1"/>
     <w:lsdException w:name="heading 1" w:uiPriority="9" w:qFormat="1"/>
     <w:lsdException w:name="heading 2" w:semiHidden="1" w:uiPriority="9" w:unhideWhenUsed="1" w:qFormat="1"/>
@@ -10326,7 +10371,6 @@
     <w:lsdException w:name="Smart Hyperlink" w:semiHidden="1" w:unhideWhenUsed="1"/>
     <w:lsdException w:name="Hashtag" w:semiHidden="1" w:unhideWhenUsed="1"/>
     <w:lsdException w:name="Unresolved Mention" w:semiHidden="1" w:unhideWhenUsed="1"/>
-    <w:lsdException w:name="Smart Link" w:semiHidden="1" w:unhideWhenUsed="1"/>
   </w:latentStyles>
   <w:style w:type="paragraph" w:default="1" w:styleId="Normal">
     <w:name w:val="Normal"/>
@@ -10582,6 +10626,36 @@
       <w:rFonts w:ascii="Arial" w:eastAsia="Arial" w:hAnsi="Arial" w:cs="Arial"/>
       <w:color w:val="000000"/>
       <w:lang w:eastAsia="en-NZ"/>
+    </w:rPr>
+  </w:style>
+  <w:style w:type="paragraph" w:styleId="BalloonText">
+    <w:name w:val="Balloon Text"/>
+    <w:basedOn w:val="Normal"/>
+    <w:link w:val="BalloonTextChar"/>
+    <w:uiPriority w:val="99"/>
+    <w:semiHidden/>
+    <w:unhideWhenUsed/>
+    <w:rsid w:val="001C6B7B"/>
+    <w:pPr>
+      <w:spacing w:after="0" w:line="240" w:lineRule="auto"/>
+    </w:pPr>
+    <w:rPr>
+      <w:rFonts w:ascii="Segoe UI" w:hAnsi="Segoe UI" w:cs="Segoe UI"/>
+      <w:sz w:val="18"/>
+      <w:szCs w:val="18"/>
+    </w:rPr>
+  </w:style>
+  <w:style w:type="character" w:customStyle="1" w:styleId="BalloonTextChar">
+    <w:name w:val="Balloon Text Char"/>
+    <w:basedOn w:val="DefaultParagraphFont"/>
+    <w:link w:val="BalloonText"/>
+    <w:uiPriority w:val="99"/>
+    <w:semiHidden/>
+    <w:rsid w:val="001C6B7B"/>
+    <w:rPr>
+      <w:rFonts w:ascii="Segoe UI" w:hAnsi="Segoe UI" w:cs="Segoe UI"/>
+      <w:sz w:val="18"/>
+      <w:szCs w:val="18"/>
     </w:rPr>
   </w:style>
 </w:styles>
@@ -10906,7 +10980,7 @@
 </file>
 
 <file path=customXml/itemProps2.xml><?xml version="1.0" encoding="utf-8"?>
-<ds:datastoreItem xmlns:ds="http://schemas.openxmlformats.org/officeDocument/2006/customXml" ds:itemID="{3A6C0C69-5E89-4B2A-B764-4695E022E9DC}">
+<ds:datastoreItem xmlns:ds="http://schemas.openxmlformats.org/officeDocument/2006/customXml" ds:itemID="{32369F98-5DF2-45FA-8D33-63FCD1027582}">
   <ds:schemaRefs>
     <ds:schemaRef ds:uri="http://schemas.openxmlformats.org/officeDocument/2006/bibliography"/>
   </ds:schemaRefs>

</xml_diff>